<commit_message>
Updated order of steps to match class better
</commit_message>
<xml_diff>
--- a/Dealership-Demo Steps.docx
+++ b/Dealership-Demo Steps.docx
@@ -35,15 +35,64 @@
       <w:pPr>
         <w:pStyle w:val="ListParagraph"/>
         <w:numPr>
+          <w:ilvl w:val="1"/>
+          <w:numId w:val="1"/>
+        </w:numPr>
+      </w:pPr>
+      <w:r>
+        <w:t>ASP.NET not Core</w:t>
+      </w:r>
+    </w:p>
+    <w:p>
+      <w:pPr>
+        <w:pStyle w:val="ListParagraph"/>
+        <w:numPr>
+          <w:ilvl w:val="1"/>
+          <w:numId w:val="1"/>
+        </w:numPr>
+      </w:pPr>
+      <w:r>
+        <w:t>Choose Empty Project</w:t>
+      </w:r>
+    </w:p>
+    <w:p>
+      <w:pPr>
+        <w:pStyle w:val="ListParagraph"/>
+        <w:numPr>
+          <w:ilvl w:val="1"/>
+          <w:numId w:val="1"/>
+        </w:numPr>
+      </w:pPr>
+      <w:r>
+        <w:t>Check MVC Box only</w:t>
+      </w:r>
+    </w:p>
+    <w:p>
+      <w:pPr>
+        <w:pStyle w:val="ListParagraph"/>
+        <w:numPr>
           <w:ilvl w:val="0"/>
           <w:numId w:val="1"/>
         </w:numPr>
       </w:pPr>
       <w:r>
-        <w:t>Run the application</w:t>
-      </w:r>
-      <w:r>
-        <w:t xml:space="preserve"> to see the initial site loads without any errors</w:t>
+        <w:t>Create a new Controller and name it “</w:t>
+      </w:r>
+      <w:proofErr w:type="spellStart"/>
+      <w:r>
+        <w:t>DetailController</w:t>
+      </w:r>
+      <w:proofErr w:type="spellEnd"/>
+      <w:r>
+        <w:t>”.</w:t>
+      </w:r>
+    </w:p>
+    <w:p>
+      <w:pPr>
+        <w:pStyle w:val="ListParagraph"/>
+      </w:pPr>
+      <w:r>
+        <w:t>** Hint:  Be sure to keep the “Controller” in the name for the site to work correctly **</w:t>
       </w:r>
     </w:p>
     <w:p>
@@ -55,23 +104,7 @@
         </w:numPr>
       </w:pPr>
       <w:r>
-        <w:t>Create a new Controller and name it “</w:t>
-      </w:r>
-      <w:proofErr w:type="spellStart"/>
-      <w:r>
-        <w:t>DetailController</w:t>
-      </w:r>
-      <w:proofErr w:type="spellEnd"/>
-      <w:r>
-        <w:t>”.</w:t>
-      </w:r>
-    </w:p>
-    <w:p>
-      <w:pPr>
-        <w:pStyle w:val="ListParagraph"/>
-      </w:pPr>
-      <w:r>
-        <w:t>** Hint:  Be sure to keep the “Controller” in the name for the site to work correctly **</w:t>
+        <w:t>Create a new View and name it “Index”, should just be an empty view.</w:t>
       </w:r>
     </w:p>
     <w:p>
@@ -83,6 +116,54 @@
         </w:numPr>
       </w:pPr>
       <w:r>
+        <w:t>Create a new Model and name it “Car”, it should have the following properties</w:t>
+      </w:r>
+    </w:p>
+    <w:p>
+      <w:pPr>
+        <w:pStyle w:val="ListParagraph"/>
+        <w:numPr>
+          <w:ilvl w:val="1"/>
+          <w:numId w:val="1"/>
+        </w:numPr>
+      </w:pPr>
+      <w:r>
+        <w:t>Make</w:t>
+      </w:r>
+    </w:p>
+    <w:p>
+      <w:pPr>
+        <w:pStyle w:val="ListParagraph"/>
+        <w:numPr>
+          <w:ilvl w:val="1"/>
+          <w:numId w:val="1"/>
+        </w:numPr>
+      </w:pPr>
+      <w:r>
+        <w:t>Model</w:t>
+      </w:r>
+    </w:p>
+    <w:p>
+      <w:pPr>
+        <w:pStyle w:val="ListParagraph"/>
+        <w:numPr>
+          <w:ilvl w:val="1"/>
+          <w:numId w:val="1"/>
+        </w:numPr>
+      </w:pPr>
+      <w:r>
+        <w:t>Year</w:t>
+      </w:r>
+    </w:p>
+    <w:p>
+      <w:pPr>
+        <w:pStyle w:val="ListParagraph"/>
+        <w:numPr>
+          <w:ilvl w:val="0"/>
+          <w:numId w:val="1"/>
+        </w:numPr>
+      </w:pPr>
+      <w:r>
         <w:t>In the “Index” method, Create a new instance of Car with the following values:</w:t>
       </w:r>
     </w:p>
@@ -96,107 +177,32 @@
       </w:pPr>
       <w:r>
         <w:t>Make = BMW</w:t>
-      </w:r>
-    </w:p>
-    <w:p>
-      <w:pPr>
-        <w:pStyle w:val="ListParagraph"/>
-        <w:numPr>
-          <w:ilvl w:val="1"/>
-          <w:numId w:val="1"/>
-        </w:numPr>
-      </w:pPr>
-      <w:r>
-        <w:t>Model = I3</w:t>
-      </w:r>
-    </w:p>
-    <w:p>
-      <w:pPr>
-        <w:pStyle w:val="ListParagraph"/>
-        <w:numPr>
-          <w:ilvl w:val="1"/>
-          <w:numId w:val="1"/>
-        </w:numPr>
-      </w:pPr>
-      <w:r>
-        <w:t>Year = 2018</w:t>
-      </w:r>
-    </w:p>
-    <w:p>
-      <w:pPr>
-        <w:pStyle w:val="ListParagraph"/>
-        <w:numPr>
-          <w:ilvl w:val="0"/>
-          <w:numId w:val="1"/>
-        </w:numPr>
-      </w:pPr>
-      <w:r>
-        <w:t>Create a new Model and name it “Car”, it should have the following properties</w:t>
-      </w:r>
-    </w:p>
-    <w:p>
-      <w:pPr>
-        <w:pStyle w:val="ListParagraph"/>
-        <w:numPr>
-          <w:ilvl w:val="1"/>
-          <w:numId w:val="1"/>
-        </w:numPr>
-      </w:pPr>
-      <w:r>
-        <w:t>Make</w:t>
-      </w:r>
-    </w:p>
-    <w:p>
-      <w:pPr>
-        <w:pStyle w:val="ListParagraph"/>
-        <w:numPr>
-          <w:ilvl w:val="1"/>
-          <w:numId w:val="1"/>
-        </w:numPr>
-      </w:pPr>
-      <w:r>
-        <w:t>Model</w:t>
-      </w:r>
-    </w:p>
-    <w:p>
-      <w:pPr>
-        <w:pStyle w:val="ListParagraph"/>
-        <w:numPr>
-          <w:ilvl w:val="1"/>
-          <w:numId w:val="1"/>
-        </w:numPr>
-      </w:pPr>
-      <w:r>
-        <w:t>Year</w:t>
-      </w:r>
-    </w:p>
-    <w:p>
-      <w:pPr>
-        <w:pStyle w:val="ListParagraph"/>
-        <w:numPr>
-          <w:ilvl w:val="0"/>
-          <w:numId w:val="1"/>
-        </w:numPr>
-      </w:pPr>
-      <w:r>
-        <w:t>Pass the model to the view in the return statement.</w:t>
-      </w:r>
-    </w:p>
-    <w:p>
-      <w:pPr>
-        <w:pStyle w:val="ListParagraph"/>
-        <w:numPr>
-          <w:ilvl w:val="0"/>
-          <w:numId w:val="1"/>
-        </w:numPr>
-      </w:pPr>
-      <w:r>
-        <w:t>Create a new View and name it “Index”, should</w:t>
       </w:r>
       <w:bookmarkStart w:id="0" w:name="_GoBack"/>
       <w:bookmarkEnd w:id="0"/>
-      <w:r>
-        <w:t xml:space="preserve"> just be an empty view.</w:t>
+    </w:p>
+    <w:p>
+      <w:pPr>
+        <w:pStyle w:val="ListParagraph"/>
+        <w:numPr>
+          <w:ilvl w:val="1"/>
+          <w:numId w:val="1"/>
+        </w:numPr>
+      </w:pPr>
+      <w:r>
+        <w:t>Model = I3</w:t>
+      </w:r>
+    </w:p>
+    <w:p>
+      <w:pPr>
+        <w:pStyle w:val="ListParagraph"/>
+        <w:numPr>
+          <w:ilvl w:val="1"/>
+          <w:numId w:val="1"/>
+        </w:numPr>
+      </w:pPr>
+      <w:r>
+        <w:t>Year = 2018</w:t>
       </w:r>
     </w:p>
     <w:p>
@@ -208,6 +214,18 @@
         </w:numPr>
       </w:pPr>
       <w:r>
+        <w:t>Pass the model to the view in the return statement.</w:t>
+      </w:r>
+    </w:p>
+    <w:p>
+      <w:pPr>
+        <w:pStyle w:val="ListParagraph"/>
+        <w:numPr>
+          <w:ilvl w:val="0"/>
+          <w:numId w:val="1"/>
+        </w:numPr>
+      </w:pPr>
+      <w:r>
         <w:t xml:space="preserve">Add </w:t>
       </w:r>
       <w:r>
@@ -472,6 +490,7 @@
         </w:numPr>
       </w:pPr>
       <w:r>
+        <w:lastRenderedPageBreak/>
         <w:t>Run the app and navigate to [</w:t>
       </w:r>
       <w:proofErr w:type="spellStart"/>

</xml_diff>